<commit_message>
update báo cáo thông tin chung
</commit_message>
<xml_diff>
--- a/BaoCao/1-ThongTinChung.docx
+++ b/BaoCao/1-ThongTinChung.docx
@@ -15,6 +15,13 @@
         </w:rPr>
         <w:t xml:space="preserve"> </w:t>
       </w:r>
+      <w:r>
+        <w:rPr>
+          <w:color w:val="4F81BD" w:themeColor="accent1"/>
+          <w:lang w:val="en-US"/>
+        </w:rPr>
+        <w:t>PHẦM MỀM QUẢN LÝ BÁN HÀNG</w:t>
+      </w:r>
     </w:p>
     <w:p/>
     <w:p/>
@@ -24,6 +31,9 @@
       </w:pPr>
       <w:r>
         <w:t>Môi trường phát triển ứng dụng:</w:t>
+      </w:r>
+      <w:r>
+        <w:t xml:space="preserve"> </w:t>
       </w:r>
     </w:p>
     <w:p>
@@ -33,7 +43,19 @@
           <w:ilvl w:val="0"/>
           <w:numId w:val="0"/>
         </w:numPr>
-      </w:pPr>
+        <w:ind w:left="720"/>
+        <w:rPr>
+          <w:color w:val="4F81BD" w:themeColor="accent1"/>
+          <w:lang w:val="en-US"/>
+        </w:rPr>
+      </w:pPr>
+      <w:r>
+        <w:rPr>
+          <w:color w:val="4F81BD" w:themeColor="accent1"/>
+          <w:lang w:val="en-US"/>
+        </w:rPr>
+        <w:t xml:space="preserve">Eclipse – java 1.8 </w:t>
+      </w:r>
     </w:p>
     <w:p>
       <w:pPr>
@@ -52,14 +74,14 @@
       <w:tblGrid>
         <w:gridCol w:w="759"/>
         <w:gridCol w:w="1056"/>
-        <w:gridCol w:w="2798"/>
-        <w:gridCol w:w="1572"/>
+        <w:gridCol w:w="2121"/>
+        <w:gridCol w:w="2249"/>
         <w:gridCol w:w="3283"/>
       </w:tblGrid>
       <w:tr>
         <w:tc>
           <w:tcPr>
-            <w:tcW w:w="763" w:type="dxa"/>
+            <w:tcW w:w="759" w:type="dxa"/>
           </w:tcPr>
           <w:p>
             <w:pPr>
@@ -73,7 +95,7 @@
         </w:tc>
         <w:tc>
           <w:tcPr>
-            <w:tcW w:w="990" w:type="dxa"/>
+            <w:tcW w:w="1056" w:type="dxa"/>
           </w:tcPr>
           <w:p>
             <w:pPr>
@@ -86,7 +108,7 @@
         </w:tc>
         <w:tc>
           <w:tcPr>
-            <w:tcW w:w="2855" w:type="dxa"/>
+            <w:tcW w:w="2121" w:type="dxa"/>
           </w:tcPr>
           <w:p>
             <w:pPr>
@@ -99,7 +121,7 @@
         </w:tc>
         <w:tc>
           <w:tcPr>
-            <w:tcW w:w="1573" w:type="dxa"/>
+            <w:tcW w:w="2249" w:type="dxa"/>
           </w:tcPr>
           <w:p>
             <w:pPr>
@@ -112,7 +134,7 @@
         </w:tc>
         <w:tc>
           <w:tcPr>
-            <w:tcW w:w="3287" w:type="dxa"/>
+            <w:tcW w:w="3283" w:type="dxa"/>
           </w:tcPr>
           <w:p>
             <w:pPr>
@@ -127,7 +149,7 @@
       <w:tr>
         <w:tc>
           <w:tcPr>
-            <w:tcW w:w="763" w:type="dxa"/>
+            <w:tcW w:w="759" w:type="dxa"/>
           </w:tcPr>
           <w:p>
             <w:pPr>
@@ -141,7 +163,7 @@
         </w:tc>
         <w:tc>
           <w:tcPr>
-            <w:tcW w:w="990" w:type="dxa"/>
+            <w:tcW w:w="1056" w:type="dxa"/>
           </w:tcPr>
           <w:p>
             <w:pPr>
@@ -160,7 +182,7 @@
         </w:tc>
         <w:tc>
           <w:tcPr>
-            <w:tcW w:w="2855" w:type="dxa"/>
+            <w:tcW w:w="2121" w:type="dxa"/>
           </w:tcPr>
           <w:p>
             <w:pPr>
@@ -209,17 +231,26 @@
         </w:tc>
         <w:tc>
           <w:tcPr>
-            <w:tcW w:w="1573" w:type="dxa"/>
+            <w:tcW w:w="2249" w:type="dxa"/>
           </w:tcPr>
           <w:p>
             <w:pPr>
               <w:spacing w:before="120" w:after="120"/>
+              <w:rPr>
+                <w:lang w:val="en-US"/>
+              </w:rPr>
             </w:pPr>
+            <w:r>
+              <w:rPr>
+                <w:lang w:val="en-US"/>
+              </w:rPr>
+              <w:t xml:space="preserve">012 139 681 47 </w:t>
+            </w:r>
           </w:p>
         </w:tc>
         <w:tc>
           <w:tcPr>
-            <w:tcW w:w="3287" w:type="dxa"/>
+            <w:tcW w:w="3283" w:type="dxa"/>
           </w:tcPr>
           <w:p>
             <w:pPr>
@@ -234,7 +265,7 @@
       <w:tr>
         <w:tc>
           <w:tcPr>
-            <w:tcW w:w="763" w:type="dxa"/>
+            <w:tcW w:w="759" w:type="dxa"/>
           </w:tcPr>
           <w:p>
             <w:pPr>
@@ -248,7 +279,7 @@
         </w:tc>
         <w:tc>
           <w:tcPr>
-            <w:tcW w:w="990" w:type="dxa"/>
+            <w:tcW w:w="1056" w:type="dxa"/>
           </w:tcPr>
           <w:p>
             <w:pPr>
@@ -267,7 +298,7 @@
         </w:tc>
         <w:tc>
           <w:tcPr>
-            <w:tcW w:w="2855" w:type="dxa"/>
+            <w:tcW w:w="2121" w:type="dxa"/>
           </w:tcPr>
           <w:p>
             <w:pPr>
@@ -330,7 +361,7 @@
         </w:tc>
         <w:tc>
           <w:tcPr>
-            <w:tcW w:w="1573" w:type="dxa"/>
+            <w:tcW w:w="2249" w:type="dxa"/>
           </w:tcPr>
           <w:p>
             <w:pPr>
@@ -343,13 +374,49 @@
               <w:rPr>
                 <w:lang w:val="en-US"/>
               </w:rPr>
-              <w:t>01699952101</w:t>
+              <w:t>016</w:t>
+            </w:r>
+            <w:r>
+              <w:rPr>
+                <w:lang w:val="en-US"/>
+              </w:rPr>
+              <w:t xml:space="preserve"> </w:t>
+            </w:r>
+            <w:r>
+              <w:rPr>
+                <w:lang w:val="en-US"/>
+              </w:rPr>
+              <w:t>999</w:t>
+            </w:r>
+            <w:r>
+              <w:rPr>
+                <w:lang w:val="en-US"/>
+              </w:rPr>
+              <w:t xml:space="preserve"> </w:t>
+            </w:r>
+            <w:r>
+              <w:rPr>
+                <w:lang w:val="en-US"/>
+              </w:rPr>
+              <w:t>521</w:t>
+            </w:r>
+            <w:r>
+              <w:rPr>
+                <w:lang w:val="en-US"/>
+              </w:rPr>
+              <w:t xml:space="preserve"> </w:t>
+            </w:r>
+            <w:r>
+              <w:rPr>
+                <w:lang w:val="en-US"/>
+              </w:rPr>
+              <w:t>01</w:t>
             </w:r>
           </w:p>
         </w:tc>
         <w:tc>
           <w:tcPr>
-            <w:tcW w:w="3287" w:type="dxa"/>
+            <w:tcW w:w="3283" w:type="dxa"/>
           </w:tcPr>
           <w:p>
             <w:pPr>
@@ -387,6 +454,8 @@
           <w:lang w:val="en-US"/>
         </w:rPr>
       </w:pPr>
+      <w:bookmarkStart w:id="0" w:name="_GoBack"/>
+      <w:bookmarkEnd w:id="0"/>
     </w:p>
     <w:p>
       <w:pPr>
@@ -427,8 +496,6 @@
           <w:lang w:val="en-US"/>
         </w:rPr>
       </w:pPr>
-      <w:bookmarkStart w:id="0" w:name="_GoBack"/>
-      <w:bookmarkEnd w:id="0"/>
     </w:p>
     <w:p>
       <w:pPr>
@@ -849,7 +916,7 @@
         </mc:Choice>
         <mc:Fallback>
           <w:pict>
-            <v:shape w14:anchorId="328EF25C" id="Freeform 1" o:spid="_x0000_s1026" style="position:absolute;margin-left:0;margin-top:0;width:93.15pt;height:814.6pt;flip:x;z-index:251658751;visibility:visible;mso-wrap-style:square;mso-width-percent:0;mso-height-percent:0;mso-wrap-distance-left:9pt;mso-wrap-distance-top:0;mso-wrap-distance-right:9pt;mso-wrap-distance-bottom:0;mso-position-horizontal:absolute;mso-position-horizontal-relative:page;mso-position-vertical:absolute;mso-position-vertical-relative:page;mso-width-percent:0;mso-height-percent:0;mso-width-relative:page;mso-height-relative:page;v-text-anchor:top" coordsize="502,3168" o:gfxdata="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" path="m502,c93,,93,,93,,146,383,323,1900,,3168v502,,502,,502,l502,xe" fillcolor="#8db3e2" stroked="f" strokecolor="#212120">
+            <v:shape w14:anchorId="0085C228" id="Freeform 1" o:spid="_x0000_s1026" style="position:absolute;margin-left:0;margin-top:0;width:93.15pt;height:814.6pt;flip:x;z-index:251658751;visibility:visible;mso-wrap-style:square;mso-width-percent:0;mso-height-percent:0;mso-wrap-distance-left:9pt;mso-wrap-distance-top:0;mso-wrap-distance-right:9pt;mso-wrap-distance-bottom:0;mso-position-horizontal:absolute;mso-position-horizontal-relative:page;mso-position-vertical:absolute;mso-position-vertical-relative:page;mso-width-percent:0;mso-height-percent:0;mso-width-relative:page;mso-height-relative:page;v-text-anchor:top" coordsize="502,3168" o:gfxdata="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" path="m502,c93,,93,,93,,146,383,323,1900,,3168v502,,502,,502,l502,xe" fillcolor="#8db3e2" stroked="f" strokecolor="#212120">
               <v:fill color2="#1f497d" rotate="t" focus="100%" type="gradient"/>
               <v:shadow color="#8c8682"/>
               <v:path arrowok="t" o:connecttype="custom" o:connectlocs="1183005,0;219162,0;0,10345420;1183005,10345420;1183005,0" o:connectangles="0,0,0,0,0"/>
@@ -2470,6 +2537,7 @@
     <w:lsdException w:name="HTML Sample" w:semiHidden="1" w:unhideWhenUsed="1"/>
     <w:lsdException w:name="HTML Typewriter" w:semiHidden="1" w:unhideWhenUsed="1"/>
     <w:lsdException w:name="HTML Variable" w:semiHidden="1" w:unhideWhenUsed="1"/>
+    <w:lsdException w:name="Normal Table" w:semiHidden="1" w:unhideWhenUsed="1"/>
     <w:lsdException w:name="annotation subject" w:semiHidden="1" w:unhideWhenUsed="1"/>
     <w:lsdException w:name="No List" w:semiHidden="1" w:unhideWhenUsed="1"/>
     <w:lsdException w:name="Outline List 1" w:semiHidden="1" w:unhideWhenUsed="1"/>
@@ -2516,7 +2584,9 @@
     <w:lsdException w:name="Table Subtle 2" w:semiHidden="1" w:unhideWhenUsed="1"/>
     <w:lsdException w:name="Table Web 1" w:semiHidden="1" w:unhideWhenUsed="1"/>
     <w:lsdException w:name="Table Web 2" w:semiHidden="1" w:unhideWhenUsed="1"/>
+    <w:lsdException w:name="Table Web 3" w:semiHidden="1" w:unhideWhenUsed="1"/>
     <w:lsdException w:name="Balloon Text" w:semiHidden="1" w:unhideWhenUsed="1"/>
+    <w:lsdException w:name="Table Theme" w:semiHidden="1" w:unhideWhenUsed="1"/>
     <w:lsdException w:name="Placeholder Text" w:semiHidden="1" w:uiPriority="99"/>
     <w:lsdException w:name="No Spacing" w:uiPriority="1" w:qFormat="1"/>
     <w:lsdException w:name="Light Shading" w:uiPriority="60"/>

</xml_diff>